<commit_message>
Need to add random events, everything else done
</commit_message>
<xml_diff>
--- a/Projects/Project 2/Plan & Design.docx
+++ b/Projects/Project 2/Plan & Design.docx
@@ -177,297 +177,325 @@
       <w:r>
         <w:t xml:space="preserve"> to pass to Zoo constructor</w:t>
       </w:r>
-    </w:p>
-    <w:p>
-      <w:r>
-        <w:rPr>
-          <w:rFonts w:hint="eastAsia"/>
-        </w:rPr>
-        <w:t>Z</w:t>
-      </w:r>
-      <w:r>
-        <w:t>oo constructor creates a zoo with the above data</w:t>
-      </w:r>
-    </w:p>
-    <w:p>
-      <w:r>
-        <w:rPr>
-          <w:rFonts w:hint="eastAsia"/>
-        </w:rPr>
-        <w:t>G</w:t>
-      </w:r>
-      <w:r>
-        <w:t>ame starts. Zoo:</w:t>
-      </w:r>
-    </w:p>
-    <w:p>
-      <w:r>
-        <w:tab/>
-        <w:t>Ages all animals one day</w:t>
-      </w:r>
-    </w:p>
-    <w:p>
-      <w:pPr>
-        <w:ind w:firstLine="840"/>
-      </w:pPr>
-      <w:r>
-        <w:t>Prints cost of feeding animals last night</w:t>
-      </w:r>
-    </w:p>
-    <w:p>
-      <w:pPr>
-        <w:ind w:firstLine="840"/>
-      </w:pPr>
-      <w:r>
-        <w:t>Runs a random event and reports to user</w:t>
-      </w:r>
-    </w:p>
-    <w:p>
-      <w:pPr>
-        <w:ind w:firstLine="840"/>
-      </w:pPr>
-      <w:r>
-        <w:rPr>
-          <w:rFonts w:hint="eastAsia"/>
-        </w:rPr>
-        <w:t>C</w:t>
-      </w:r>
-      <w:r>
-        <w:t>alculates profit/payoff</w:t>
-      </w:r>
-    </w:p>
-    <w:p>
-      <w:r>
-        <w:tab/>
-        <w:t>Asks user to buy adult animal</w:t>
-      </w:r>
-    </w:p>
-    <w:p>
-      <w:pPr>
-        <w:rPr>
-          <w:rFonts w:hint="eastAsia"/>
-        </w:rPr>
-      </w:pPr>
-      <w:r>
-        <w:tab/>
-        <w:t>Check if there is $0; if so, game over.</w:t>
-      </w:r>
-    </w:p>
-    <w:p>
-      <w:pPr>
-        <w:ind w:firstLine="840"/>
-      </w:pPr>
-      <w:r>
-        <w:t>Ask if they continue or quit</w:t>
-      </w:r>
-    </w:p>
-    <w:p>
-      <w:pPr>
-        <w:ind w:firstLine="840"/>
-      </w:pPr>
-      <w:r>
-        <w:tab/>
-        <w:t>if quit, print zoo stats</w:t>
-      </w:r>
-    </w:p>
-    <w:p>
-      <w:pPr>
-        <w:ind w:firstLine="840"/>
-        <w:rPr>
-          <w:rFonts w:hint="eastAsia"/>
-        </w:rPr>
-      </w:pPr>
-      <w:r>
-        <w:tab/>
-        <w:t>if continue, loop back to top</w:t>
-      </w:r>
-    </w:p>
-    <w:p/>
-    <w:p>
-      <w:pPr>
-        <w:rPr>
-          <w:b/>
-        </w:rPr>
-      </w:pPr>
-      <w:r>
-        <w:rPr>
-          <w:rFonts w:hint="eastAsia"/>
-          <w:b/>
-        </w:rPr>
-        <w:t>C</w:t>
-      </w:r>
-      <w:r>
-        <w:rPr>
-          <w:b/>
-        </w:rPr>
-        <w:t>lass design</w:t>
-      </w:r>
-    </w:p>
-    <w:p>
-      <w:r>
-        <w:rPr>
-          <w:rFonts w:hint="eastAsia"/>
-        </w:rPr>
-        <w:t>Z</w:t>
-      </w:r>
-      <w:r>
-        <w:t>oo</w:t>
-      </w:r>
-    </w:p>
-    <w:p>
-      <w:pPr>
-        <w:rPr>
-          <w:u w:val="single"/>
-        </w:rPr>
-      </w:pPr>
-      <w:r>
-        <w:tab/>
-      </w:r>
-      <w:r>
-        <w:rPr>
-          <w:u w:val="single"/>
-        </w:rPr>
-        <w:t>Variables</w:t>
-      </w:r>
-    </w:p>
-    <w:p>
-      <w:pPr>
-        <w:ind w:firstLine="840"/>
-      </w:pPr>
-      <w:r>
-        <w:t>Starting funds</w:t>
-      </w:r>
-    </w:p>
-    <w:p>
-      <w:pPr>
-        <w:ind w:firstLine="840"/>
-      </w:pPr>
-      <w:r>
-        <w:t>Base food cost</w:t>
-      </w:r>
-    </w:p>
-    <w:p>
-      <w:pPr>
-        <w:ind w:firstLine="840"/>
-        <w:rPr>
-          <w:rFonts w:hint="eastAsia"/>
-        </w:rPr>
-      </w:pPr>
-      <w:r>
-        <w:rPr>
-          <w:rFonts w:hint="eastAsia"/>
-        </w:rPr>
-        <w:t>D</w:t>
-      </w:r>
-      <w:r>
-        <w:t>ay counter</w:t>
-      </w:r>
-    </w:p>
-    <w:p>
-      <w:r>
-        <w:tab/>
-        <w:t>Tiger array</w:t>
-      </w:r>
-    </w:p>
-    <w:p>
-      <w:pPr>
-        <w:rPr>
-          <w:rFonts w:hint="eastAsia"/>
-        </w:rPr>
-      </w:pPr>
-      <w:r>
-        <w:tab/>
-        <w:t>Tiger array size</w:t>
-      </w:r>
-    </w:p>
-    <w:p>
-      <w:r>
-        <w:tab/>
-        <w:t>Penguin array</w:t>
-      </w:r>
-    </w:p>
-    <w:p>
-      <w:pPr>
-        <w:ind w:firstLine="840"/>
-        <w:rPr>
-          <w:rFonts w:hint="eastAsia"/>
-        </w:rPr>
-      </w:pPr>
-      <w:r>
-        <w:t>Penguin array</w:t>
-      </w:r>
-      <w:r>
-        <w:t xml:space="preserve"> size</w:t>
-      </w:r>
-    </w:p>
-    <w:p>
-      <w:r>
-        <w:lastRenderedPageBreak/>
-        <w:tab/>
-        <w:t>Turtle array</w:t>
-      </w:r>
-    </w:p>
-    <w:p>
-      <w:pPr>
-        <w:ind w:firstLine="840"/>
-      </w:pPr>
-      <w:r>
-        <w:t>Turtle array</w:t>
-      </w:r>
-      <w:r>
-        <w:t xml:space="preserve"> size</w:t>
-      </w:r>
-      <w:r>
-        <w:br/>
-      </w:r>
-      <w:r>
-        <w:br/>
-      </w:r>
-      <w:r>
-        <w:tab/>
-      </w:r>
-      <w:r>
-        <w:rPr>
-          <w:u w:val="single"/>
-        </w:rPr>
-        <w:t>Methods</w:t>
-      </w:r>
-    </w:p>
-    <w:p>
-      <w:r>
-        <w:tab/>
-      </w:r>
-      <w:proofErr w:type="spellStart"/>
-      <w:r>
-        <w:t>AdvanceDay</w:t>
-      </w:r>
-      <w:proofErr w:type="spellEnd"/>
-    </w:p>
-    <w:p>
-      <w:r>
-        <w:tab/>
-        <w:t>Random events</w:t>
-      </w:r>
-    </w:p>
-    <w:p>
-      <w:pPr>
-        <w:rPr>
-          <w:rFonts w:hint="eastAsia"/>
-        </w:rPr>
-      </w:pPr>
-      <w:r>
-        <w:tab/>
-      </w:r>
-      <w:proofErr w:type="spellStart"/>
-      <w:r>
-        <w:t>GrowArray</w:t>
-      </w:r>
-      <w:proofErr w:type="spellEnd"/>
-      <w:r>
-        <w:t xml:space="preserve"> (as per specs)</w:t>
-      </w:r>
       <w:bookmarkStart w:id="0" w:name="_GoBack"/>
       <w:bookmarkEnd w:id="0"/>
+    </w:p>
+    <w:p>
+      <w:r>
+        <w:rPr>
+          <w:rFonts w:hint="eastAsia"/>
+        </w:rPr>
+        <w:t>Z</w:t>
+      </w:r>
+      <w:r>
+        <w:t>oo constructor creates a zoo with the above data</w:t>
+      </w:r>
+    </w:p>
+    <w:p>
+      <w:r>
+        <w:rPr>
+          <w:rFonts w:hint="eastAsia"/>
+        </w:rPr>
+        <w:t>G</w:t>
+      </w:r>
+      <w:r>
+        <w:t>ame starts. Zoo:</w:t>
+      </w:r>
+    </w:p>
+    <w:p>
+      <w:r>
+        <w:tab/>
+        <w:t>Ages all animals one day</w:t>
+      </w:r>
+    </w:p>
+    <w:p>
+      <w:pPr>
+        <w:ind w:firstLine="840"/>
+      </w:pPr>
+      <w:r>
+        <w:t>Prints cost of feeding animals last night</w:t>
+      </w:r>
+    </w:p>
+    <w:p>
+      <w:pPr>
+        <w:ind w:firstLine="840"/>
+      </w:pPr>
+      <w:r>
+        <w:t>Runs a random event and reports to user</w:t>
+      </w:r>
+    </w:p>
+    <w:p>
+      <w:pPr>
+        <w:ind w:firstLine="840"/>
+      </w:pPr>
+      <w:r>
+        <w:rPr>
+          <w:rFonts w:hint="eastAsia"/>
+        </w:rPr>
+        <w:t>C</w:t>
+      </w:r>
+      <w:r>
+        <w:t>alculates profit/payoff</w:t>
+      </w:r>
+    </w:p>
+    <w:p>
+      <w:r>
+        <w:tab/>
+        <w:t>Asks user to buy adult animal</w:t>
+      </w:r>
+    </w:p>
+    <w:p>
+      <w:pPr>
+        <w:rPr>
+          <w:rFonts w:hint="eastAsia"/>
+        </w:rPr>
+      </w:pPr>
+      <w:r>
+        <w:tab/>
+        <w:t>Check if there is $0; if so, game over.</w:t>
+      </w:r>
+    </w:p>
+    <w:p>
+      <w:pPr>
+        <w:ind w:firstLine="840"/>
+      </w:pPr>
+      <w:r>
+        <w:t>Ask if they continue or quit</w:t>
+      </w:r>
+    </w:p>
+    <w:p>
+      <w:pPr>
+        <w:ind w:firstLine="840"/>
+      </w:pPr>
+      <w:r>
+        <w:tab/>
+        <w:t>if quit, print zoo stats</w:t>
+      </w:r>
+    </w:p>
+    <w:p>
+      <w:pPr>
+        <w:ind w:firstLine="840"/>
+        <w:rPr>
+          <w:rFonts w:hint="eastAsia"/>
+        </w:rPr>
+      </w:pPr>
+      <w:r>
+        <w:tab/>
+        <w:t>if continue, loop back to top</w:t>
+      </w:r>
+    </w:p>
+    <w:p/>
+    <w:p>
+      <w:pPr>
+        <w:rPr>
+          <w:b/>
+        </w:rPr>
+      </w:pPr>
+      <w:r>
+        <w:rPr>
+          <w:rFonts w:hint="eastAsia"/>
+          <w:b/>
+        </w:rPr>
+        <w:t>C</w:t>
+      </w:r>
+      <w:r>
+        <w:rPr>
+          <w:b/>
+        </w:rPr>
+        <w:t>lass design</w:t>
+      </w:r>
+    </w:p>
+    <w:p>
+      <w:r>
+        <w:rPr>
+          <w:rFonts w:hint="eastAsia"/>
+        </w:rPr>
+        <w:t>Z</w:t>
+      </w:r>
+      <w:r>
+        <w:t>oo</w:t>
+      </w:r>
+    </w:p>
+    <w:p>
+      <w:pPr>
+        <w:rPr>
+          <w:u w:val="single"/>
+        </w:rPr>
+      </w:pPr>
+      <w:r>
+        <w:tab/>
+      </w:r>
+      <w:r>
+        <w:rPr>
+          <w:u w:val="single"/>
+        </w:rPr>
+        <w:t>Variables</w:t>
+      </w:r>
+    </w:p>
+    <w:p>
+      <w:pPr>
+        <w:ind w:firstLine="840"/>
+      </w:pPr>
+      <w:r>
+        <w:t>Starting funds</w:t>
+      </w:r>
+    </w:p>
+    <w:p>
+      <w:pPr>
+        <w:ind w:firstLine="840"/>
+      </w:pPr>
+      <w:r>
+        <w:t>Base food cost</w:t>
+      </w:r>
+    </w:p>
+    <w:p>
+      <w:pPr>
+        <w:ind w:firstLine="840"/>
+        <w:rPr>
+          <w:rFonts w:hint="eastAsia"/>
+        </w:rPr>
+      </w:pPr>
+      <w:r>
+        <w:rPr>
+          <w:rFonts w:hint="eastAsia"/>
+        </w:rPr>
+        <w:t>D</w:t>
+      </w:r>
+      <w:r>
+        <w:t>ay counter</w:t>
+      </w:r>
+    </w:p>
+    <w:p>
+      <w:r>
+        <w:tab/>
+        <w:t>Tiger array</w:t>
+      </w:r>
+    </w:p>
+    <w:p>
+      <w:r>
+        <w:tab/>
+        <w:t>Tiger array size</w:t>
+      </w:r>
+    </w:p>
+    <w:p>
+      <w:pPr>
+        <w:ind w:firstLine="840"/>
+        <w:rPr>
+          <w:rFonts w:hint="eastAsia"/>
+        </w:rPr>
+      </w:pPr>
+      <w:r>
+        <w:rPr>
+          <w:rFonts w:hint="eastAsia"/>
+        </w:rPr>
+        <w:t>T</w:t>
+      </w:r>
+      <w:r>
+        <w:t>iger count</w:t>
+      </w:r>
+    </w:p>
+    <w:p>
+      <w:r>
+        <w:tab/>
+        <w:t>Penguin array</w:t>
+      </w:r>
+    </w:p>
+    <w:p>
+      <w:pPr>
+        <w:ind w:firstLine="840"/>
+      </w:pPr>
+      <w:r>
+        <w:lastRenderedPageBreak/>
+        <w:t>Penguin array</w:t>
+      </w:r>
+      <w:r>
+        <w:t xml:space="preserve"> size</w:t>
+      </w:r>
+    </w:p>
+    <w:p>
+      <w:pPr>
+        <w:ind w:firstLine="840"/>
+        <w:rPr>
+          <w:rFonts w:hint="eastAsia"/>
+        </w:rPr>
+      </w:pPr>
+      <w:r>
+        <w:t>Penguin count</w:t>
+      </w:r>
+    </w:p>
+    <w:p>
+      <w:r>
+        <w:tab/>
+        <w:t>Turtle array</w:t>
+      </w:r>
+    </w:p>
+    <w:p>
+      <w:pPr>
+        <w:ind w:firstLine="840"/>
+      </w:pPr>
+      <w:r>
+        <w:t>Turtle array</w:t>
+      </w:r>
+      <w:r>
+        <w:t xml:space="preserve"> size</w:t>
+      </w:r>
+    </w:p>
+    <w:p>
+      <w:pPr>
+        <w:ind w:firstLine="840"/>
+      </w:pPr>
+      <w:r>
+        <w:t>Turtle count</w:t>
+      </w:r>
+      <w:r>
+        <w:br/>
+      </w:r>
+      <w:r>
+        <w:br/>
+      </w:r>
+      <w:r>
+        <w:tab/>
+      </w:r>
+      <w:r>
+        <w:rPr>
+          <w:u w:val="single"/>
+        </w:rPr>
+        <w:t>Methods</w:t>
+      </w:r>
+    </w:p>
+    <w:p>
+      <w:r>
+        <w:tab/>
+      </w:r>
+      <w:proofErr w:type="spellStart"/>
+      <w:r>
+        <w:t>AdvanceDay</w:t>
+      </w:r>
+      <w:proofErr w:type="spellEnd"/>
+    </w:p>
+    <w:p>
+      <w:r>
+        <w:tab/>
+        <w:t>Random events</w:t>
+      </w:r>
+    </w:p>
+    <w:p>
+      <w:pPr>
+        <w:rPr>
+          <w:rFonts w:hint="eastAsia"/>
+        </w:rPr>
+      </w:pPr>
+      <w:r>
+        <w:tab/>
+      </w:r>
+      <w:proofErr w:type="spellStart"/>
+      <w:r>
+        <w:t>GrowArray</w:t>
+      </w:r>
+      <w:proofErr w:type="spellEnd"/>
+      <w:r>
+        <w:t xml:space="preserve"> (as per specs)</w:t>
+      </w:r>
     </w:p>
     <w:p/>
     <w:p>

</xml_diff>